<commit_message>
Notes on terms and concepts
</commit_message>
<xml_diff>
--- a/FinalExam/POLS6310_2019_Spring_FinalOralExam_Questions_Responses_v00.docx
+++ b/FinalExam/POLS6310_2019_Spring_FinalOralExam_Questions_Responses_v00.docx
@@ -28,8 +28,6 @@
       <w:r>
         <w:t xml:space="preserve"> make it to the agenda.  Explain the different agenda levels and how an issue can move through those levels or can be prevented from moving.  In your own research, was there an illustration or example of agenda setting?</w:t>
       </w:r>
-      <w:bookmarkStart w:id="0" w:name="_GoBack"/>
-      <w:bookmarkEnd w:id="0"/>
     </w:p>
     <w:p>
       <w:pPr>
@@ -160,13 +158,11 @@
         <w:t xml:space="preserve">Did your research uncover a dominant problem solving motif? </w:t>
       </w:r>
       <w:r>
-        <w:t xml:space="preserve"> Did the problem solving motif mirror the market or the polis definition of the </w:t>
-      </w:r>
-      <w:proofErr w:type="gramStart"/>
-      <w:r>
-        <w:t>strategy.</w:t>
-      </w:r>
-      <w:proofErr w:type="gramEnd"/>
+        <w:t xml:space="preserve"> Did the problem solving motif mirror the market or the p</w:t>
+      </w:r>
+      <w:r>
+        <w:t>olis definition of the strategy?</w:t>
+      </w:r>
     </w:p>
     <w:p>
       <w:pPr>
@@ -240,15 +236,7 @@
         <w:t>re</w:t>
       </w:r>
       <w:r>
-        <w:t xml:space="preserve"> conditions under which one model seems to take </w:t>
-      </w:r>
-      <w:proofErr w:type="gramStart"/>
-      <w:r>
-        <w:t>precedence</w:t>
-      </w:r>
-      <w:proofErr w:type="gramEnd"/>
-      <w:r>
-        <w:t xml:space="preserve"> over the other?  Or do the models themselves become rhetorical devices to advance a particular agenda?  Are there any concrete examples of your conclusion from your own research? </w:t>
+        <w:t xml:space="preserve"> conditions under which one model seems to take precedence over the other?  Or do the models themselves become rhetorical devices to advance a particular agenda?  Are there any concrete examples of your conclusion from your own research? </w:t>
       </w:r>
     </w:p>
     <w:p>
@@ -400,6 +388,8 @@
       <w:r>
         <w:t xml:space="preserve">  </w:t>
       </w:r>
+      <w:bookmarkStart w:id="0" w:name="_GoBack"/>
+      <w:bookmarkEnd w:id="0"/>
     </w:p>
     <w:sectPr>
       <w:headerReference w:type="default" r:id="rId8"/>
@@ -475,13 +465,7 @@
       <w:rPr>
         <w:b/>
       </w:rPr>
-      <w:t xml:space="preserve">POLS 6310 Policy Process | </w:t>
-    </w:r>
-    <w:r>
-      <w:rPr>
-        <w:b/>
-      </w:rPr>
-      <w:t>Spring 2019</w:t>
+      <w:t>POLS 6310 Policy Process | Spring 2019</w:t>
     </w:r>
   </w:p>
   <w:p>
@@ -523,7 +507,7 @@
         <w:b/>
         <w:noProof/>
       </w:rPr>
-      <w:t>1</w:t>
+      <w:t>2</w:t>
     </w:r>
     <w:r>
       <w:rPr>

</xml_diff>